<commit_message>
Pantallas de resultados en Jam/Classic antes de publicar
</commit_message>
<xml_diff>
--- a/documentacion/AppwebFAP - Manual de Usuario - v1.docx
+++ b/documentacion/AppwebFAP - Manual de Usuario - v1.docx
@@ -64,7 +64,7 @@
           <w:lang w:val="en-AU"/>
         </w:rPr>
       </w:pPr>
-      <w:bookmarkStart w:id="0" w:name="_Toc1686515"/>
+      <w:bookmarkStart w:id="0" w:name="_Toc2548467"/>
       <w:r>
         <w:rPr>
           <w:lang w:val="en-AU"/>
@@ -82,6 +82,8 @@
           <w:lang w:val="en-AU"/>
         </w:rPr>
       </w:pPr>
+      <w:bookmarkStart w:id="1" w:name="_GoBack"/>
+      <w:bookmarkEnd w:id="1"/>
     </w:p>
     <w:p>
       <w:pPr>
@@ -92,7 +94,6 @@
           <w:lang w:val="en-AU"/>
         </w:rPr>
       </w:pPr>
-      <w:proofErr w:type="spellStart"/>
       <w:r>
         <w:rPr>
           <w:rStyle w:val="PlaceholderText"/>
@@ -110,7 +111,6 @@
         </w:rPr>
         <w:t>FAP</w:t>
       </w:r>
-      <w:proofErr w:type="spellEnd"/>
     </w:p>
     <w:p>
       <w:pPr>
@@ -120,22 +120,14 @@
           <w:lang w:val="en-AU"/>
         </w:rPr>
       </w:pPr>
-      <w:bookmarkStart w:id="1" w:name="_Toc1686516"/>
+      <w:bookmarkStart w:id="2" w:name="_Toc2548468"/>
       <w:r>
         <w:rPr>
           <w:lang w:val="en-AU"/>
         </w:rPr>
-        <w:t xml:space="preserve">Manual del </w:t>
-      </w:r>
-      <w:proofErr w:type="spellStart"/>
-      <w:r>
-        <w:rPr>
-          <w:lang w:val="en-AU"/>
-        </w:rPr>
-        <w:t>Usuario</w:t>
-      </w:r>
-      <w:bookmarkEnd w:id="1"/>
-      <w:proofErr w:type="spellEnd"/>
+        <w:t>Manual del Usuario</w:t>
+      </w:r>
+      <w:bookmarkEnd w:id="2"/>
     </w:p>
     <w:p>
       <w:pPr>
@@ -269,7 +261,7 @@
         <w:t>de Contenidos</w:t>
       </w:r>
     </w:p>
-    <w:bookmarkStart w:id="2" w:name="_Toc305588581"/>
+    <w:bookmarkStart w:id="3" w:name="_Toc305588581"/>
     <w:p>
       <w:pPr>
         <w:pStyle w:val="TOC1"/>
@@ -310,7 +302,7 @@
         </w:rPr>
         <w:fldChar w:fldCharType="separate"/>
       </w:r>
-      <w:hyperlink w:anchor="_Toc1686515" w:history="1">
+      <w:hyperlink w:anchor="_Toc2548467" w:history="1">
         <w:r>
           <w:rPr>
             <w:rStyle w:val="Hyperlink"/>
@@ -334,7 +326,7 @@
           <w:rPr>
             <w:webHidden/>
           </w:rPr>
-          <w:instrText xml:space="preserve"> PAGEREF _Toc1686515 \h </w:instrText>
+          <w:instrText xml:space="preserve"> PAGEREF _Toc2548467 \h </w:instrText>
         </w:r>
         <w:r>
           <w:rPr>
@@ -374,7 +366,7 @@
           <w:lang w:val="es-ES" w:eastAsia="es-ES"/>
         </w:rPr>
       </w:pPr>
-      <w:hyperlink w:anchor="_Toc1686516" w:history="1">
+      <w:hyperlink w:anchor="_Toc2548468" w:history="1">
         <w:r>
           <w:rPr>
             <w:rStyle w:val="Hyperlink"/>
@@ -398,7 +390,7 @@
           <w:rPr>
             <w:webHidden/>
           </w:rPr>
-          <w:instrText xml:space="preserve"> PAGEREF _Toc1686516 \h </w:instrText>
+          <w:instrText xml:space="preserve"> PAGEREF _Toc2548468 \h </w:instrText>
         </w:r>
         <w:r>
           <w:rPr>
@@ -438,7 +430,7 @@
           <w:lang w:val="es-ES" w:eastAsia="es-ES"/>
         </w:rPr>
       </w:pPr>
-      <w:hyperlink w:anchor="_Toc1686517" w:history="1">
+      <w:hyperlink w:anchor="_Toc2548469" w:history="1">
         <w:r>
           <w:rPr>
             <w:rStyle w:val="Hyperlink"/>
@@ -462,7 +454,7 @@
           <w:rPr>
             <w:webHidden/>
           </w:rPr>
-          <w:instrText xml:space="preserve"> PAGEREF _Toc1686517 \h </w:instrText>
+          <w:instrText xml:space="preserve"> PAGEREF _Toc2548469 \h </w:instrText>
         </w:r>
         <w:r>
           <w:rPr>
@@ -501,7 +493,7 @@
           <w:lang w:val="es-ES" w:eastAsia="es-ES"/>
         </w:rPr>
       </w:pPr>
-      <w:hyperlink w:anchor="_Toc1686518" w:history="1">
+      <w:hyperlink w:anchor="_Toc2548470" w:history="1">
         <w:r>
           <w:rPr>
             <w:rStyle w:val="Hyperlink"/>
@@ -543,7 +535,7 @@
           <w:rPr>
             <w:webHidden/>
           </w:rPr>
-          <w:instrText xml:space="preserve"> PAGEREF _Toc1686518 \h </w:instrText>
+          <w:instrText xml:space="preserve"> PAGEREF _Toc2548470 \h </w:instrText>
         </w:r>
         <w:r>
           <w:rPr>
@@ -582,7 +574,7 @@
           <w:lang w:val="es-ES" w:eastAsia="es-ES"/>
         </w:rPr>
       </w:pPr>
-      <w:hyperlink w:anchor="_Toc1686519" w:history="1">
+      <w:hyperlink w:anchor="_Toc2548471" w:history="1">
         <w:r>
           <w:rPr>
             <w:rStyle w:val="Hyperlink"/>
@@ -624,7 +616,7 @@
           <w:rPr>
             <w:webHidden/>
           </w:rPr>
-          <w:instrText xml:space="preserve"> PAGEREF _Toc1686519 \h </w:instrText>
+          <w:instrText xml:space="preserve"> PAGEREF _Toc2548471 \h </w:instrText>
         </w:r>
         <w:r>
           <w:rPr>
@@ -664,7 +656,7 @@
           <w:lang w:val="es-ES" w:eastAsia="es-ES"/>
         </w:rPr>
       </w:pPr>
-      <w:hyperlink w:anchor="_Toc1686520" w:history="1">
+      <w:hyperlink w:anchor="_Toc2548472" w:history="1">
         <w:r>
           <w:rPr>
             <w:rStyle w:val="Hyperlink"/>
@@ -707,7 +699,7 @@
           <w:rPr>
             <w:webHidden/>
           </w:rPr>
-          <w:instrText xml:space="preserve"> PAGEREF _Toc1686520 \h </w:instrText>
+          <w:instrText xml:space="preserve"> PAGEREF _Toc2548472 \h </w:instrText>
         </w:r>
         <w:r>
           <w:rPr>
@@ -746,7 +738,7 @@
           <w:lang w:val="es-ES" w:eastAsia="es-ES"/>
         </w:rPr>
       </w:pPr>
-      <w:hyperlink w:anchor="_Toc1686521" w:history="1">
+      <w:hyperlink w:anchor="_Toc2548473" w:history="1">
         <w:r>
           <w:rPr>
             <w:rStyle w:val="Hyperlink"/>
@@ -788,7 +780,7 @@
           <w:rPr>
             <w:webHidden/>
           </w:rPr>
-          <w:instrText xml:space="preserve"> PAGEREF _Toc1686521 \h </w:instrText>
+          <w:instrText xml:space="preserve"> PAGEREF _Toc2548473 \h </w:instrText>
         </w:r>
         <w:r>
           <w:rPr>
@@ -827,7 +819,7 @@
           <w:lang w:val="es-ES" w:eastAsia="es-ES"/>
         </w:rPr>
       </w:pPr>
-      <w:hyperlink w:anchor="_Toc1686522" w:history="1">
+      <w:hyperlink w:anchor="_Toc2548474" w:history="1">
         <w:r>
           <w:rPr>
             <w:rStyle w:val="Hyperlink"/>
@@ -869,7 +861,7 @@
           <w:rPr>
             <w:webHidden/>
           </w:rPr>
-          <w:instrText xml:space="preserve"> PAGEREF _Toc1686522 \h </w:instrText>
+          <w:instrText xml:space="preserve"> PAGEREF _Toc2548474 \h </w:instrText>
         </w:r>
         <w:r>
           <w:rPr>
@@ -908,7 +900,7 @@
           <w:lang w:val="es-ES" w:eastAsia="es-ES"/>
         </w:rPr>
       </w:pPr>
-      <w:hyperlink w:anchor="_Toc1686523" w:history="1">
+      <w:hyperlink w:anchor="_Toc2548475" w:history="1">
         <w:r>
           <w:rPr>
             <w:rStyle w:val="Hyperlink"/>
@@ -950,7 +942,7 @@
           <w:rPr>
             <w:webHidden/>
           </w:rPr>
-          <w:instrText xml:space="preserve"> PAGEREF _Toc1686523 \h </w:instrText>
+          <w:instrText xml:space="preserve"> PAGEREF _Toc2548475 \h </w:instrText>
         </w:r>
         <w:r>
           <w:rPr>
@@ -989,7 +981,7 @@
           <w:lang w:val="es-ES" w:eastAsia="es-ES"/>
         </w:rPr>
       </w:pPr>
-      <w:hyperlink w:anchor="_Toc1686524" w:history="1">
+      <w:hyperlink w:anchor="_Toc2548476" w:history="1">
         <w:r>
           <w:rPr>
             <w:rStyle w:val="Hyperlink"/>
@@ -1031,7 +1023,7 @@
           <w:rPr>
             <w:webHidden/>
           </w:rPr>
-          <w:instrText xml:space="preserve"> PAGEREF _Toc1686524 \h </w:instrText>
+          <w:instrText xml:space="preserve"> PAGEREF _Toc2548476 \h </w:instrText>
         </w:r>
         <w:r>
           <w:rPr>
@@ -1048,7 +1040,7 @@
           <w:rPr>
             <w:webHidden/>
           </w:rPr>
-          <w:t>5</w:t>
+          <w:t>6</w:t>
         </w:r>
         <w:r>
           <w:rPr>
@@ -1070,7 +1062,7 @@
           <w:lang w:val="es-ES" w:eastAsia="es-ES"/>
         </w:rPr>
       </w:pPr>
-      <w:hyperlink w:anchor="_Toc1686525" w:history="1">
+      <w:hyperlink w:anchor="_Toc2548477" w:history="1">
         <w:r>
           <w:rPr>
             <w:rStyle w:val="Hyperlink"/>
@@ -1112,7 +1104,7 @@
           <w:rPr>
             <w:webHidden/>
           </w:rPr>
-          <w:instrText xml:space="preserve"> PAGEREF _Toc1686525 \h </w:instrText>
+          <w:instrText xml:space="preserve"> PAGEREF _Toc2548477 \h </w:instrText>
         </w:r>
         <w:r>
           <w:rPr>
@@ -1129,7 +1121,7 @@
           <w:rPr>
             <w:webHidden/>
           </w:rPr>
-          <w:t>5</w:t>
+          <w:t>6</w:t>
         </w:r>
         <w:r>
           <w:rPr>
@@ -1152,7 +1144,7 @@
           <w:lang w:val="es-ES" w:eastAsia="es-ES"/>
         </w:rPr>
       </w:pPr>
-      <w:hyperlink w:anchor="_Toc1686526" w:history="1">
+      <w:hyperlink w:anchor="_Toc2548478" w:history="1">
         <w:r>
           <w:rPr>
             <w:rStyle w:val="Hyperlink"/>
@@ -1195,7 +1187,7 @@
           <w:rPr>
             <w:webHidden/>
           </w:rPr>
-          <w:instrText xml:space="preserve"> PAGEREF _Toc1686526 \h </w:instrText>
+          <w:instrText xml:space="preserve"> PAGEREF _Toc2548478 \h </w:instrText>
         </w:r>
         <w:r>
           <w:rPr>
@@ -1212,7 +1204,7 @@
           <w:rPr>
             <w:webHidden/>
           </w:rPr>
-          <w:t>6</w:t>
+          <w:t>7</w:t>
         </w:r>
         <w:r>
           <w:rPr>
@@ -1234,7 +1226,7 @@
           <w:lang w:val="es-ES" w:eastAsia="es-ES"/>
         </w:rPr>
       </w:pPr>
-      <w:hyperlink w:anchor="_Toc1686527" w:history="1">
+      <w:hyperlink w:anchor="_Toc2548479" w:history="1">
         <w:r>
           <w:rPr>
             <w:rStyle w:val="Hyperlink"/>
@@ -1276,7 +1268,7 @@
           <w:rPr>
             <w:webHidden/>
           </w:rPr>
-          <w:instrText xml:space="preserve"> PAGEREF _Toc1686527 \h </w:instrText>
+          <w:instrText xml:space="preserve"> PAGEREF _Toc2548479 \h </w:instrText>
         </w:r>
         <w:r>
           <w:rPr>
@@ -1293,7 +1285,7 @@
           <w:rPr>
             <w:webHidden/>
           </w:rPr>
-          <w:t>6</w:t>
+          <w:t>7</w:t>
         </w:r>
         <w:r>
           <w:rPr>
@@ -1315,7 +1307,7 @@
           <w:lang w:val="es-ES" w:eastAsia="es-ES"/>
         </w:rPr>
       </w:pPr>
-      <w:hyperlink w:anchor="_Toc1686528" w:history="1">
+      <w:hyperlink w:anchor="_Toc2548480" w:history="1">
         <w:r>
           <w:rPr>
             <w:rStyle w:val="Hyperlink"/>
@@ -1357,7 +1349,7 @@
           <w:rPr>
             <w:webHidden/>
           </w:rPr>
-          <w:instrText xml:space="preserve"> PAGEREF _Toc1686528 \h </w:instrText>
+          <w:instrText xml:space="preserve"> PAGEREF _Toc2548480 \h </w:instrText>
         </w:r>
         <w:r>
           <w:rPr>
@@ -1374,7 +1366,7 @@
           <w:rPr>
             <w:webHidden/>
           </w:rPr>
-          <w:t>6</w:t>
+          <w:t>7</w:t>
         </w:r>
         <w:r>
           <w:rPr>
@@ -1396,7 +1388,7 @@
           <w:lang w:val="es-ES" w:eastAsia="es-ES"/>
         </w:rPr>
       </w:pPr>
-      <w:hyperlink w:anchor="_Toc1686529" w:history="1">
+      <w:hyperlink w:anchor="_Toc2548481" w:history="1">
         <w:r>
           <w:rPr>
             <w:rStyle w:val="Hyperlink"/>
@@ -1438,7 +1430,7 @@
           <w:rPr>
             <w:webHidden/>
           </w:rPr>
-          <w:instrText xml:space="preserve"> PAGEREF _Toc1686529 \h </w:instrText>
+          <w:instrText xml:space="preserve"> PAGEREF _Toc2548481 \h </w:instrText>
         </w:r>
         <w:r>
           <w:rPr>
@@ -1455,7 +1447,7 @@
           <w:rPr>
             <w:webHidden/>
           </w:rPr>
-          <w:t>6</w:t>
+          <w:t>7</w:t>
         </w:r>
         <w:r>
           <w:rPr>
@@ -1477,7 +1469,7 @@
           <w:lang w:val="es-ES" w:eastAsia="es-ES"/>
         </w:rPr>
       </w:pPr>
-      <w:hyperlink w:anchor="_Toc1686530" w:history="1">
+      <w:hyperlink w:anchor="_Toc2548482" w:history="1">
         <w:r>
           <w:rPr>
             <w:rStyle w:val="Hyperlink"/>
@@ -1519,7 +1511,7 @@
           <w:rPr>
             <w:webHidden/>
           </w:rPr>
-          <w:instrText xml:space="preserve"> PAGEREF _Toc1686530 \h </w:instrText>
+          <w:instrText xml:space="preserve"> PAGEREF _Toc2548482 \h </w:instrText>
         </w:r>
         <w:r>
           <w:rPr>
@@ -1536,7 +1528,7 @@
           <w:rPr>
             <w:webHidden/>
           </w:rPr>
-          <w:t>7</w:t>
+          <w:t>8</w:t>
         </w:r>
         <w:r>
           <w:rPr>
@@ -1558,7 +1550,7 @@
           <w:lang w:val="es-ES" w:eastAsia="es-ES"/>
         </w:rPr>
       </w:pPr>
-      <w:hyperlink w:anchor="_Toc1686531" w:history="1">
+      <w:hyperlink w:anchor="_Toc2548483" w:history="1">
         <w:r>
           <w:rPr>
             <w:rStyle w:val="Hyperlink"/>
@@ -1600,7 +1592,7 @@
           <w:rPr>
             <w:webHidden/>
           </w:rPr>
-          <w:instrText xml:space="preserve"> PAGEREF _Toc1686531 \h </w:instrText>
+          <w:instrText xml:space="preserve"> PAGEREF _Toc2548483 \h </w:instrText>
         </w:r>
         <w:r>
           <w:rPr>
@@ -1617,7 +1609,7 @@
           <w:rPr>
             <w:webHidden/>
           </w:rPr>
-          <w:t>7</w:t>
+          <w:t>8</w:t>
         </w:r>
         <w:r>
           <w:rPr>
@@ -1640,7 +1632,7 @@
           <w:lang w:val="es-ES" w:eastAsia="es-ES"/>
         </w:rPr>
       </w:pPr>
-      <w:hyperlink w:anchor="_Toc1686532" w:history="1">
+      <w:hyperlink w:anchor="_Toc2548484" w:history="1">
         <w:r>
           <w:rPr>
             <w:rStyle w:val="Hyperlink"/>
@@ -1683,7 +1675,7 @@
           <w:rPr>
             <w:webHidden/>
           </w:rPr>
-          <w:instrText xml:space="preserve"> PAGEREF _Toc1686532 \h </w:instrText>
+          <w:instrText xml:space="preserve"> PAGEREF _Toc2548484 \h </w:instrText>
         </w:r>
         <w:r>
           <w:rPr>
@@ -1700,7 +1692,7 @@
           <w:rPr>
             <w:webHidden/>
           </w:rPr>
-          <w:t>8</w:t>
+          <w:t>9</w:t>
         </w:r>
         <w:r>
           <w:rPr>
@@ -1722,7 +1714,7 @@
           <w:lang w:val="es-ES" w:eastAsia="es-ES"/>
         </w:rPr>
       </w:pPr>
-      <w:hyperlink w:anchor="_Toc1686533" w:history="1">
+      <w:hyperlink w:anchor="_Toc2548485" w:history="1">
         <w:r>
           <w:rPr>
             <w:rStyle w:val="Hyperlink"/>
@@ -1764,7 +1756,7 @@
           <w:rPr>
             <w:webHidden/>
           </w:rPr>
-          <w:instrText xml:space="preserve"> PAGEREF _Toc1686533 \h </w:instrText>
+          <w:instrText xml:space="preserve"> PAGEREF _Toc2548485 \h </w:instrText>
         </w:r>
         <w:r>
           <w:rPr>
@@ -1781,7 +1773,7 @@
           <w:rPr>
             <w:webHidden/>
           </w:rPr>
-          <w:t>8</w:t>
+          <w:t>9</w:t>
         </w:r>
         <w:r>
           <w:rPr>
@@ -1803,7 +1795,7 @@
           <w:lang w:val="es-ES" w:eastAsia="es-ES"/>
         </w:rPr>
       </w:pPr>
-      <w:hyperlink w:anchor="_Toc1686534" w:history="1">
+      <w:hyperlink w:anchor="_Toc2548486" w:history="1">
         <w:r>
           <w:rPr>
             <w:rStyle w:val="Hyperlink"/>
@@ -1845,7 +1837,7 @@
           <w:rPr>
             <w:webHidden/>
           </w:rPr>
-          <w:instrText xml:space="preserve"> PAGEREF _Toc1686534 \h </w:instrText>
+          <w:instrText xml:space="preserve"> PAGEREF _Toc2548486 \h </w:instrText>
         </w:r>
         <w:r>
           <w:rPr>
@@ -1862,7 +1854,7 @@
           <w:rPr>
             <w:webHidden/>
           </w:rPr>
-          <w:t>8</w:t>
+          <w:t>9</w:t>
         </w:r>
         <w:r>
           <w:rPr>
@@ -1884,7 +1876,7 @@
           <w:lang w:val="es-ES" w:eastAsia="es-ES"/>
         </w:rPr>
       </w:pPr>
-      <w:hyperlink w:anchor="_Toc1686535" w:history="1">
+      <w:hyperlink w:anchor="_Toc2548487" w:history="1">
         <w:r>
           <w:rPr>
             <w:rStyle w:val="Hyperlink"/>
@@ -1926,7 +1918,7 @@
           <w:rPr>
             <w:webHidden/>
           </w:rPr>
-          <w:instrText xml:space="preserve"> PAGEREF _Toc1686535 \h </w:instrText>
+          <w:instrText xml:space="preserve"> PAGEREF _Toc2548487 \h </w:instrText>
         </w:r>
         <w:r>
           <w:rPr>
@@ -1943,7 +1935,7 @@
           <w:rPr>
             <w:webHidden/>
           </w:rPr>
-          <w:t>8</w:t>
+          <w:t>9</w:t>
         </w:r>
         <w:r>
           <w:rPr>
@@ -1965,7 +1957,7 @@
           <w:lang w:val="es-ES" w:eastAsia="es-ES"/>
         </w:rPr>
       </w:pPr>
-      <w:hyperlink w:anchor="_Toc1686536" w:history="1">
+      <w:hyperlink w:anchor="_Toc2548488" w:history="1">
         <w:r>
           <w:rPr>
             <w:rStyle w:val="Hyperlink"/>
@@ -2007,7 +1999,7 @@
           <w:rPr>
             <w:webHidden/>
           </w:rPr>
-          <w:instrText xml:space="preserve"> PAGEREF _Toc1686536 \h </w:instrText>
+          <w:instrText xml:space="preserve"> PAGEREF _Toc2548488 \h </w:instrText>
         </w:r>
         <w:r>
           <w:rPr>
@@ -2024,7 +2016,7 @@
           <w:rPr>
             <w:webHidden/>
           </w:rPr>
-          <w:t>10</w:t>
+          <w:t>11</w:t>
         </w:r>
         <w:r>
           <w:rPr>
@@ -2047,7 +2039,7 @@
           <w:lang w:val="es-ES" w:eastAsia="es-ES"/>
         </w:rPr>
       </w:pPr>
-      <w:hyperlink w:anchor="_Toc1686537" w:history="1">
+      <w:hyperlink w:anchor="_Toc2548489" w:history="1">
         <w:r>
           <w:rPr>
             <w:rStyle w:val="Hyperlink"/>
@@ -2090,7 +2082,7 @@
           <w:rPr>
             <w:webHidden/>
           </w:rPr>
-          <w:instrText xml:space="preserve"> PAGEREF _Toc1686537 \h </w:instrText>
+          <w:instrText xml:space="preserve"> PAGEREF _Toc2548489 \h </w:instrText>
         </w:r>
         <w:r>
           <w:rPr>
@@ -2107,7 +2099,7 @@
           <w:rPr>
             <w:webHidden/>
           </w:rPr>
-          <w:t>11</w:t>
+          <w:t>12</w:t>
         </w:r>
         <w:r>
           <w:rPr>
@@ -2129,7 +2121,7 @@
           <w:lang w:val="es-ES" w:eastAsia="es-ES"/>
         </w:rPr>
       </w:pPr>
-      <w:hyperlink w:anchor="_Toc1686538" w:history="1">
+      <w:hyperlink w:anchor="_Toc2548490" w:history="1">
         <w:r>
           <w:rPr>
             <w:rStyle w:val="Hyperlink"/>
@@ -2171,7 +2163,7 @@
           <w:rPr>
             <w:webHidden/>
           </w:rPr>
-          <w:instrText xml:space="preserve"> PAGEREF _Toc1686538 \h </w:instrText>
+          <w:instrText xml:space="preserve"> PAGEREF _Toc2548490 \h </w:instrText>
         </w:r>
         <w:r>
           <w:rPr>
@@ -2188,7 +2180,7 @@
           <w:rPr>
             <w:webHidden/>
           </w:rPr>
-          <w:t>11</w:t>
+          <w:t>12</w:t>
         </w:r>
         <w:r>
           <w:rPr>
@@ -2210,7 +2202,7 @@
           <w:lang w:val="es-ES" w:eastAsia="es-ES"/>
         </w:rPr>
       </w:pPr>
-      <w:hyperlink w:anchor="_Toc1686539" w:history="1">
+      <w:hyperlink w:anchor="_Toc2548491" w:history="1">
         <w:r>
           <w:rPr>
             <w:rStyle w:val="Hyperlink"/>
@@ -2252,7 +2244,7 @@
           <w:rPr>
             <w:webHidden/>
           </w:rPr>
-          <w:instrText xml:space="preserve"> PAGEREF _Toc1686539 \h </w:instrText>
+          <w:instrText xml:space="preserve"> PAGEREF _Toc2548491 \h </w:instrText>
         </w:r>
         <w:r>
           <w:rPr>
@@ -2269,7 +2261,7 @@
           <w:rPr>
             <w:webHidden/>
           </w:rPr>
-          <w:t>14</w:t>
+          <w:t>15</w:t>
         </w:r>
         <w:r>
           <w:rPr>
@@ -2291,7 +2283,7 @@
           <w:lang w:val="es-ES" w:eastAsia="es-ES"/>
         </w:rPr>
       </w:pPr>
-      <w:hyperlink w:anchor="_Toc1686540" w:history="1">
+      <w:hyperlink w:anchor="_Toc2548492" w:history="1">
         <w:r>
           <w:rPr>
             <w:rStyle w:val="Hyperlink"/>
@@ -2333,7 +2325,7 @@
           <w:rPr>
             <w:webHidden/>
           </w:rPr>
-          <w:instrText xml:space="preserve"> PAGEREF _Toc1686540 \h </w:instrText>
+          <w:instrText xml:space="preserve"> PAGEREF _Toc2548492 \h </w:instrText>
         </w:r>
         <w:r>
           <w:rPr>
@@ -2350,7 +2342,7 @@
           <w:rPr>
             <w:webHidden/>
           </w:rPr>
-          <w:t>14</w:t>
+          <w:t>15</w:t>
         </w:r>
         <w:r>
           <w:rPr>
@@ -2372,7 +2364,7 @@
           <w:lang w:val="es-ES" w:eastAsia="es-ES"/>
         </w:rPr>
       </w:pPr>
-      <w:hyperlink w:anchor="_Toc1686541" w:history="1">
+      <w:hyperlink w:anchor="_Toc2548493" w:history="1">
         <w:r>
           <w:rPr>
             <w:rStyle w:val="Hyperlink"/>
@@ -2414,7 +2406,7 @@
           <w:rPr>
             <w:webHidden/>
           </w:rPr>
-          <w:instrText xml:space="preserve"> PAGEREF _Toc1686541 \h </w:instrText>
+          <w:instrText xml:space="preserve"> PAGEREF _Toc2548493 \h </w:instrText>
         </w:r>
         <w:r>
           <w:rPr>
@@ -2431,7 +2423,7 @@
           <w:rPr>
             <w:webHidden/>
           </w:rPr>
-          <w:t>14</w:t>
+          <w:t>15</w:t>
         </w:r>
         <w:r>
           <w:rPr>
@@ -2453,7 +2445,7 @@
           <w:lang w:val="es-ES" w:eastAsia="es-ES"/>
         </w:rPr>
       </w:pPr>
-      <w:hyperlink w:anchor="_Toc1686542" w:history="1">
+      <w:hyperlink w:anchor="_Toc2548494" w:history="1">
         <w:r>
           <w:rPr>
             <w:rStyle w:val="Hyperlink"/>
@@ -2495,7 +2487,7 @@
           <w:rPr>
             <w:webHidden/>
           </w:rPr>
-          <w:instrText xml:space="preserve"> PAGEREF _Toc1686542 \h </w:instrText>
+          <w:instrText xml:space="preserve"> PAGEREF _Toc2548494 \h </w:instrText>
         </w:r>
         <w:r>
           <w:rPr>
@@ -2512,7 +2504,7 @@
           <w:rPr>
             <w:webHidden/>
           </w:rPr>
-          <w:t>14</w:t>
+          <w:t>15</w:t>
         </w:r>
         <w:r>
           <w:rPr>
@@ -2534,7 +2526,7 @@
           <w:lang w:val="es-ES" w:eastAsia="es-ES"/>
         </w:rPr>
       </w:pPr>
-      <w:hyperlink w:anchor="_Toc1686543" w:history="1">
+      <w:hyperlink w:anchor="_Toc2548495" w:history="1">
         <w:r>
           <w:rPr>
             <w:rStyle w:val="Hyperlink"/>
@@ -2576,7 +2568,7 @@
           <w:rPr>
             <w:webHidden/>
           </w:rPr>
-          <w:instrText xml:space="preserve"> PAGEREF _Toc1686543 \h </w:instrText>
+          <w:instrText xml:space="preserve"> PAGEREF _Toc2548495 \h </w:instrText>
         </w:r>
         <w:r>
           <w:rPr>
@@ -2593,7 +2585,7 @@
           <w:rPr>
             <w:webHidden/>
           </w:rPr>
-          <w:t>14</w:t>
+          <w:t>15</w:t>
         </w:r>
         <w:r>
           <w:rPr>
@@ -2615,7 +2607,7 @@
           <w:lang w:val="es-ES" w:eastAsia="es-ES"/>
         </w:rPr>
       </w:pPr>
-      <w:hyperlink w:anchor="_Toc1686544" w:history="1">
+      <w:hyperlink w:anchor="_Toc2548496" w:history="1">
         <w:r>
           <w:rPr>
             <w:rStyle w:val="Hyperlink"/>
@@ -2657,7 +2649,7 @@
           <w:rPr>
             <w:webHidden/>
           </w:rPr>
-          <w:instrText xml:space="preserve"> PAGEREF _Toc1686544 \h </w:instrText>
+          <w:instrText xml:space="preserve"> PAGEREF _Toc2548496 \h </w:instrText>
         </w:r>
         <w:r>
           <w:rPr>
@@ -2674,7 +2666,7 @@
           <w:rPr>
             <w:webHidden/>
           </w:rPr>
-          <w:t>14</w:t>
+          <w:t>15</w:t>
         </w:r>
         <w:r>
           <w:rPr>
@@ -2697,7 +2689,7 @@
           <w:lang w:val="es-ES" w:eastAsia="es-ES"/>
         </w:rPr>
       </w:pPr>
-      <w:hyperlink w:anchor="_Toc1686545" w:history="1">
+      <w:hyperlink w:anchor="_Toc2548497" w:history="1">
         <w:r>
           <w:rPr>
             <w:rStyle w:val="Hyperlink"/>
@@ -2740,7 +2732,7 @@
           <w:rPr>
             <w:webHidden/>
           </w:rPr>
-          <w:instrText xml:space="preserve"> PAGEREF _Toc1686545 \h </w:instrText>
+          <w:instrText xml:space="preserve"> PAGEREF _Toc2548497 \h </w:instrText>
         </w:r>
         <w:r>
           <w:rPr>
@@ -2757,7 +2749,7 @@
           <w:rPr>
             <w:webHidden/>
           </w:rPr>
-          <w:t>15</w:t>
+          <w:t>16</w:t>
         </w:r>
         <w:r>
           <w:rPr>
@@ -2779,7 +2771,7 @@
           <w:lang w:val="es-ES" w:eastAsia="es-ES"/>
         </w:rPr>
       </w:pPr>
-      <w:hyperlink w:anchor="_Toc1686546" w:history="1">
+      <w:hyperlink w:anchor="_Toc2548498" w:history="1">
         <w:r>
           <w:rPr>
             <w:rStyle w:val="Hyperlink"/>
@@ -2821,7 +2813,7 @@
           <w:rPr>
             <w:webHidden/>
           </w:rPr>
-          <w:instrText xml:space="preserve"> PAGEREF _Toc1686546 \h </w:instrText>
+          <w:instrText xml:space="preserve"> PAGEREF _Toc2548498 \h </w:instrText>
         </w:r>
         <w:r>
           <w:rPr>
@@ -2838,7 +2830,7 @@
           <w:rPr>
             <w:webHidden/>
           </w:rPr>
-          <w:t>15</w:t>
+          <w:t>16</w:t>
         </w:r>
         <w:r>
           <w:rPr>
@@ -2860,7 +2852,7 @@
           <w:lang w:val="es-ES" w:eastAsia="es-ES"/>
         </w:rPr>
       </w:pPr>
-      <w:hyperlink w:anchor="_Toc1686547" w:history="1">
+      <w:hyperlink w:anchor="_Toc2548499" w:history="1">
         <w:r>
           <w:rPr>
             <w:rStyle w:val="Hyperlink"/>
@@ -2902,7 +2894,7 @@
           <w:rPr>
             <w:webHidden/>
           </w:rPr>
-          <w:instrText xml:space="preserve"> PAGEREF _Toc1686547 \h </w:instrText>
+          <w:instrText xml:space="preserve"> PAGEREF _Toc2548499 \h </w:instrText>
         </w:r>
         <w:r>
           <w:rPr>
@@ -2919,7 +2911,7 @@
           <w:rPr>
             <w:webHidden/>
           </w:rPr>
-          <w:t>17</w:t>
+          <w:t>18</w:t>
         </w:r>
         <w:r>
           <w:rPr>
@@ -2941,7 +2933,7 @@
           <w:lang w:val="es-ES" w:eastAsia="es-ES"/>
         </w:rPr>
       </w:pPr>
-      <w:hyperlink w:anchor="_Toc1686548" w:history="1">
+      <w:hyperlink w:anchor="_Toc2548500" w:history="1">
         <w:r>
           <w:rPr>
             <w:rStyle w:val="Hyperlink"/>
@@ -2983,7 +2975,7 @@
           <w:rPr>
             <w:webHidden/>
           </w:rPr>
-          <w:instrText xml:space="preserve"> PAGEREF _Toc1686548 \h </w:instrText>
+          <w:instrText xml:space="preserve"> PAGEREF _Toc2548500 \h </w:instrText>
         </w:r>
         <w:r>
           <w:rPr>
@@ -3000,7 +2992,7 @@
           <w:rPr>
             <w:webHidden/>
           </w:rPr>
-          <w:t>17</w:t>
+          <w:t>18</w:t>
         </w:r>
         <w:r>
           <w:rPr>
@@ -3022,7 +3014,7 @@
           <w:lang w:val="es-ES" w:eastAsia="es-ES"/>
         </w:rPr>
       </w:pPr>
-      <w:hyperlink w:anchor="_Toc1686549" w:history="1">
+      <w:hyperlink w:anchor="_Toc2548501" w:history="1">
         <w:r>
           <w:rPr>
             <w:rStyle w:val="Hyperlink"/>
@@ -3064,7 +3056,7 @@
           <w:rPr>
             <w:webHidden/>
           </w:rPr>
-          <w:instrText xml:space="preserve"> PAGEREF _Toc1686549 \h </w:instrText>
+          <w:instrText xml:space="preserve"> PAGEREF _Toc2548501 \h </w:instrText>
         </w:r>
         <w:r>
           <w:rPr>
@@ -3081,7 +3073,7 @@
           <w:rPr>
             <w:webHidden/>
           </w:rPr>
-          <w:t>18</w:t>
+          <w:t>19</w:t>
         </w:r>
         <w:r>
           <w:rPr>
@@ -3104,7 +3096,7 @@
           <w:lang w:val="es-ES" w:eastAsia="es-ES"/>
         </w:rPr>
       </w:pPr>
-      <w:hyperlink w:anchor="_Toc1686550" w:history="1">
+      <w:hyperlink w:anchor="_Toc2548502" w:history="1">
         <w:r>
           <w:rPr>
             <w:rStyle w:val="Hyperlink"/>
@@ -3147,7 +3139,7 @@
           <w:rPr>
             <w:webHidden/>
           </w:rPr>
-          <w:instrText xml:space="preserve"> PAGEREF _Toc1686550 \h </w:instrText>
+          <w:instrText xml:space="preserve"> PAGEREF _Toc2548502 \h </w:instrText>
         </w:r>
         <w:r>
           <w:rPr>
@@ -3164,7 +3156,88 @@
           <w:rPr>
             <w:webHidden/>
           </w:rPr>
-          <w:t>19</w:t>
+          <w:t>20</w:t>
+        </w:r>
+        <w:r>
+          <w:rPr>
+            <w:webHidden/>
+          </w:rPr>
+          <w:fldChar w:fldCharType="end"/>
+        </w:r>
+      </w:hyperlink>
+    </w:p>
+    <w:p>
+      <w:pPr>
+        <w:pStyle w:val="TOC2"/>
+        <w:rPr>
+          <w:rFonts w:asciiTheme="minorHAnsi" w:eastAsiaTheme="minorEastAsia" w:hAnsiTheme="minorHAnsi" w:cstheme="minorBidi"/>
+          <w:b w:val="0"/>
+          <w:bCs w:val="0"/>
+          <w:sz w:val="22"/>
+          <w:szCs w:val="22"/>
+          <w:lang w:val="es-ES" w:eastAsia="es-ES"/>
+        </w:rPr>
+      </w:pPr>
+      <w:hyperlink w:anchor="_Toc2548503" w:history="1">
+        <w:r>
+          <w:rPr>
+            <w:rStyle w:val="Hyperlink"/>
+            <w:lang w:val="en-CA"/>
+          </w:rPr>
+          <w:t>7.1.</w:t>
+        </w:r>
+        <w:r>
+          <w:rPr>
+            <w:rFonts w:asciiTheme="minorHAnsi" w:eastAsiaTheme="minorEastAsia" w:hAnsiTheme="minorHAnsi" w:cstheme="minorBidi"/>
+            <w:b w:val="0"/>
+            <w:bCs w:val="0"/>
+            <w:sz w:val="22"/>
+            <w:szCs w:val="22"/>
+            <w:lang w:val="es-ES" w:eastAsia="es-ES"/>
+          </w:rPr>
+          <w:tab/>
+        </w:r>
+        <w:r>
+          <w:rPr>
+            <w:rStyle w:val="Hyperlink"/>
+            <w:lang w:val="es-ES"/>
+          </w:rPr>
+          <w:t>Visualización de resultados en línea</w:t>
+        </w:r>
+        <w:r>
+          <w:rPr>
+            <w:webHidden/>
+          </w:rPr>
+          <w:tab/>
+        </w:r>
+        <w:r>
+          <w:rPr>
+            <w:webHidden/>
+          </w:rPr>
+          <w:fldChar w:fldCharType="begin"/>
+        </w:r>
+        <w:r>
+          <w:rPr>
+            <w:webHidden/>
+          </w:rPr>
+          <w:instrText xml:space="preserve"> PAGEREF _Toc2548503 \h </w:instrText>
+        </w:r>
+        <w:r>
+          <w:rPr>
+            <w:webHidden/>
+          </w:rPr>
+        </w:r>
+        <w:r>
+          <w:rPr>
+            <w:webHidden/>
+          </w:rPr>
+          <w:fldChar w:fldCharType="separate"/>
+        </w:r>
+        <w:r>
+          <w:rPr>
+            <w:webHidden/>
+          </w:rPr>
+          <w:t>20</w:t>
         </w:r>
         <w:r>
           <w:rPr>
@@ -3223,7 +3296,7 @@
           <w:b w:val="0"/>
           <w:bCs w:val="0"/>
           <w:noProof w:val="0"/>
-          <w:lang w:val="en-CA" w:eastAsia="es-ES"/>
+          <w:lang w:val="es-ES" w:eastAsia="es-ES"/>
         </w:rPr>
       </w:pPr>
       <w:r>
@@ -3239,7 +3312,7 @@
       <w:r>
         <w:rPr>
           <w:rStyle w:val="Hyperlink"/>
-          <w:lang w:val="en-CA"/>
+          <w:lang w:val="es-ES"/>
         </w:rPr>
         <w:instrText xml:space="preserve"> TOC \h \z \c "Figure" </w:instrText>
       </w:r>
@@ -3257,7 +3330,7 @@
         <w:rPr>
           <w:rStyle w:val="Hyperlink"/>
           <w:rFonts w:cs="Times New Roman"/>
-          <w:lang w:val="en-US"/>
+          <w:lang w:val="es-ES"/>
         </w:rPr>
         <w:t>No table of figures entries found.</w:t>
       </w:r>
@@ -3358,23 +3431,16 @@
       <w:pPr>
         <w:pStyle w:val="SpecialChapterTitle"/>
       </w:pPr>
-      <w:proofErr w:type="spellStart"/>
       <w:r>
         <w:lastRenderedPageBreak/>
-        <w:t>Histórico</w:t>
-      </w:r>
-      <w:proofErr w:type="spellEnd"/>
-      <w:r>
-        <w:t xml:space="preserve"> de </w:t>
-      </w:r>
-      <w:proofErr w:type="spellStart"/>
+        <w:t xml:space="preserve">Histórico de </w:t>
+      </w:r>
       <w:r>
         <w:t>Revision</w:t>
       </w:r>
       <w:r>
         <w:t>es</w:t>
       </w:r>
-      <w:proofErr w:type="spellEnd"/>
     </w:p>
     <w:tbl>
       <w:tblPr>
@@ -4230,7 +4296,7 @@
               <w:rPr>
                 <w:lang w:val="es-ES"/>
               </w:rPr>
-              <w:t>3983391</w:t>
+              <w:t>3985753</w:t>
             </w:r>
             <w:r>
               <w:rPr>
@@ -4277,7 +4343,7 @@
               <w:rPr>
                 <w:lang w:val="es-ES"/>
               </w:rPr>
-              <w:t>22/02/2019 0:07</w:t>
+              <w:t>22/02/2019 0:22</w:t>
             </w:r>
             <w:r>
               <w:rPr>
@@ -4780,7 +4846,6 @@
       <w:pPr>
         <w:pStyle w:val="SpecialChapterTitle"/>
       </w:pPr>
-      <w:proofErr w:type="spellStart"/>
       <w:r>
         <w:lastRenderedPageBreak/>
         <w:t>Definic</w:t>
@@ -4789,17 +4854,8 @@
         <w:t>ion</w:t>
       </w:r>
       <w:r>
-        <w:t>es</w:t>
-      </w:r>
-      <w:proofErr w:type="spellEnd"/>
-      <w:r>
-        <w:t xml:space="preserve"> y </w:t>
-      </w:r>
-      <w:proofErr w:type="spellStart"/>
-      <w:r>
-        <w:t>Abreviaturas</w:t>
-      </w:r>
-      <w:proofErr w:type="spellEnd"/>
+        <w:t>es y Abreviaturas</w:t>
+      </w:r>
     </w:p>
     <w:tbl>
       <w:tblPr>
@@ -4839,7 +4895,6 @@
                 <w:lang w:val="es-ES"/>
               </w:rPr>
             </w:pPr>
-            <w:proofErr w:type="spellStart"/>
             <w:r>
               <w:rPr>
                 <w:b/>
@@ -4848,7 +4903,6 @@
               </w:rPr>
               <w:t>Term</w:t>
             </w:r>
-            <w:proofErr w:type="spellEnd"/>
           </w:p>
         </w:tc>
         <w:tc>
@@ -4870,7 +4924,6 @@
                 <w:lang w:val="es-ES"/>
               </w:rPr>
             </w:pPr>
-            <w:proofErr w:type="spellStart"/>
             <w:r>
               <w:rPr>
                 <w:b/>
@@ -4879,7 +4932,6 @@
               </w:rPr>
               <w:t>Definition</w:t>
             </w:r>
-            <w:proofErr w:type="spellEnd"/>
           </w:p>
         </w:tc>
       </w:tr>
@@ -4929,30 +4981,8 @@
               <w:rPr>
                 <w:lang w:val="es-ES"/>
               </w:rPr>
-              <w:t xml:space="preserve">Portable </w:t>
+              <w:t>Portable Document Format</w:t>
             </w:r>
-            <w:proofErr w:type="spellStart"/>
-            <w:r>
-              <w:rPr>
-                <w:lang w:val="es-ES"/>
-              </w:rPr>
-              <w:t>Document</w:t>
-            </w:r>
-            <w:proofErr w:type="spellEnd"/>
-            <w:r>
-              <w:rPr>
-                <w:lang w:val="es-ES"/>
-              </w:rPr>
-              <w:t xml:space="preserve"> </w:t>
-            </w:r>
-            <w:proofErr w:type="spellStart"/>
-            <w:r>
-              <w:rPr>
-                <w:lang w:val="es-ES"/>
-              </w:rPr>
-              <w:t>Format</w:t>
-            </w:r>
-            <w:proofErr w:type="spellEnd"/>
           </w:p>
         </w:tc>
       </w:tr>
@@ -5483,7 +5513,7 @@
         </w:rPr>
       </w:pPr>
     </w:p>
-    <w:bookmarkEnd w:id="2"/>
+    <w:bookmarkEnd w:id="3"/>
     <w:p>
       <w:pPr>
         <w:rPr>
@@ -5507,7 +5537,7 @@
           <w:lang w:val="es-ES"/>
         </w:rPr>
       </w:pPr>
-      <w:bookmarkStart w:id="3" w:name="_Toc1686517"/>
+      <w:bookmarkStart w:id="4" w:name="_Toc2548469"/>
       <w:r>
         <w:rPr>
           <w:b/>
@@ -5533,7 +5563,7 @@
         </w:rPr>
         <w:t>ntroducción</w:t>
       </w:r>
-      <w:bookmarkEnd w:id="3"/>
+      <w:bookmarkEnd w:id="4"/>
     </w:p>
     <w:p>
       <w:pPr>
@@ -5542,7 +5572,7 @@
           <w:lang w:val="es-ES"/>
         </w:rPr>
       </w:pPr>
-      <w:bookmarkStart w:id="4" w:name="_Toc1686518"/>
+      <w:bookmarkStart w:id="5" w:name="_Toc2548470"/>
       <w:r>
         <w:rPr>
           <w:lang w:val="es-ES"/>
@@ -5567,7 +5597,7 @@
         </w:rPr>
         <w:t>?</w:t>
       </w:r>
-      <w:bookmarkEnd w:id="4"/>
+      <w:bookmarkEnd w:id="5"/>
     </w:p>
     <w:p>
       <w:pPr>
@@ -5598,21 +5628,7 @@
         <w:rPr>
           <w:lang w:val="es-ES"/>
         </w:rPr>
-        <w:t xml:space="preserve">de </w:t>
-      </w:r>
-      <w:proofErr w:type="spellStart"/>
-      <w:r>
-        <w:rPr>
-          <w:lang w:val="es-ES"/>
-        </w:rPr>
-        <w:t>Freewill</w:t>
-      </w:r>
-      <w:proofErr w:type="spellEnd"/>
-      <w:r>
-        <w:rPr>
-          <w:lang w:val="es-ES"/>
-        </w:rPr>
-        <w:t xml:space="preserve"> Technologies </w:t>
+        <w:t xml:space="preserve">de Freewill Technologies </w:t>
       </w:r>
       <w:r>
         <w:rPr>
@@ -5630,21 +5646,7 @@
         <w:rPr>
           <w:lang w:val="es-ES"/>
         </w:rPr>
-        <w:t xml:space="preserve">competiciones de patinaje </w:t>
-      </w:r>
-      <w:proofErr w:type="spellStart"/>
-      <w:r>
-        <w:rPr>
-          <w:lang w:val="es-ES"/>
-        </w:rPr>
-        <w:t>Inline</w:t>
-      </w:r>
-      <w:proofErr w:type="spellEnd"/>
-      <w:r>
-        <w:rPr>
-          <w:lang w:val="es-ES"/>
-        </w:rPr>
-        <w:t xml:space="preserve"> Freestyle.</w:t>
+        <w:t>competiciones de patinaje Inline Freestyle.</w:t>
       </w:r>
     </w:p>
     <w:p>
@@ -5742,63 +5744,7 @@
         <w:rPr>
           <w:lang w:val="es-ES"/>
         </w:rPr>
-        <w:t>de las competiciones, para cada modalidad (</w:t>
-      </w:r>
-      <w:proofErr w:type="spellStart"/>
-      <w:r>
-        <w:rPr>
-          <w:lang w:val="es-ES"/>
-        </w:rPr>
-        <w:t>Speed</w:t>
-      </w:r>
-      <w:proofErr w:type="spellEnd"/>
-      <w:r>
-        <w:rPr>
-          <w:lang w:val="es-ES"/>
-        </w:rPr>
-        <w:t xml:space="preserve">, Derrapes, Salto, </w:t>
-      </w:r>
-      <w:proofErr w:type="spellStart"/>
-      <w:r>
-        <w:rPr>
-          <w:lang w:val="es-ES"/>
-        </w:rPr>
-        <w:t>Battle</w:t>
-      </w:r>
-      <w:proofErr w:type="spellEnd"/>
-      <w:r>
-        <w:rPr>
-          <w:lang w:val="es-ES"/>
-        </w:rPr>
-        <w:t xml:space="preserve">, </w:t>
-      </w:r>
-      <w:proofErr w:type="spellStart"/>
-      <w:r>
-        <w:rPr>
-          <w:lang w:val="es-ES"/>
-        </w:rPr>
-        <w:t>Classic</w:t>
-      </w:r>
-      <w:proofErr w:type="spellEnd"/>
-      <w:r>
-        <w:rPr>
-          <w:lang w:val="es-ES"/>
-        </w:rPr>
-        <w:t xml:space="preserve"> y </w:t>
-      </w:r>
-      <w:proofErr w:type="spellStart"/>
-      <w:r>
-        <w:rPr>
-          <w:lang w:val="es-ES"/>
-        </w:rPr>
-        <w:t>Jam</w:t>
-      </w:r>
-      <w:proofErr w:type="spellEnd"/>
-      <w:r>
-        <w:rPr>
-          <w:lang w:val="es-ES"/>
-        </w:rPr>
-        <w:t>) y categoría.</w:t>
+        <w:t>de las competiciones, para cada modalidad (Speed, Derrapes, Salto, Battle, Classic y Jam) y categoría.</w:t>
       </w:r>
     </w:p>
     <w:p>
@@ -5869,7 +5815,7 @@
           <w:lang w:val="es-ES"/>
         </w:rPr>
       </w:pPr>
-      <w:bookmarkStart w:id="5" w:name="_Toc1686519"/>
+      <w:bookmarkStart w:id="6" w:name="_Toc2548471"/>
       <w:r>
         <w:rPr>
           <w:lang w:val="es-ES"/>
@@ -5882,7 +5828,7 @@
         </w:rPr>
         <w:t>AppwebFAP</w:t>
       </w:r>
-      <w:bookmarkEnd w:id="5"/>
+      <w:bookmarkEnd w:id="6"/>
     </w:p>
     <w:p>
       <w:pPr>
@@ -6092,7 +6038,7 @@
           <w:lang w:val="es-ES"/>
         </w:rPr>
       </w:pPr>
-      <w:bookmarkStart w:id="6" w:name="_Toc1686520"/>
+      <w:bookmarkStart w:id="7" w:name="_Toc2548472"/>
       <w:r>
         <w:rPr>
           <w:lang w:val="es-ES"/>
@@ -6106,7 +6052,7 @@
         </w:rPr>
         <w:t>AppwebFAP</w:t>
       </w:r>
-      <w:bookmarkEnd w:id="6"/>
+      <w:bookmarkEnd w:id="7"/>
     </w:p>
     <w:p>
       <w:pPr>
@@ -6115,14 +6061,14 @@
           <w:lang w:val="es-ES"/>
         </w:rPr>
       </w:pPr>
-      <w:bookmarkStart w:id="7" w:name="_Toc1686521"/>
+      <w:bookmarkStart w:id="8" w:name="_Toc2548473"/>
       <w:r>
         <w:rPr>
           <w:lang w:val="es-ES"/>
         </w:rPr>
         <w:t>Acceso a la Aplicación</w:t>
       </w:r>
-      <w:bookmarkEnd w:id="7"/>
+      <w:bookmarkEnd w:id="8"/>
     </w:p>
     <w:p>
       <w:pPr>
@@ -6442,21 +6388,7 @@
         <w:rPr>
           <w:lang w:val="es-ES"/>
         </w:rPr>
-        <w:t>A continuación escribiremos nuestras credenciales (nombre de usuario y contraseña) y pulsaremos en el botón “</w:t>
-      </w:r>
-      <w:proofErr w:type="spellStart"/>
-      <w:r>
-        <w:rPr>
-          <w:lang w:val="es-ES"/>
-        </w:rPr>
-        <w:t>Login</w:t>
-      </w:r>
-      <w:proofErr w:type="spellEnd"/>
-      <w:r>
-        <w:rPr>
-          <w:lang w:val="es-ES"/>
-        </w:rPr>
-        <w:t>”; si éstas son válidas, se nos mostrará ventana principal de la aplicaci</w:t>
+        <w:t>A continuación escribiremos nuestras credenciales (nombre de usuario y contraseña) y pulsaremos en el botón “Login”; si éstas son válidas, se nos mostrará ventana principal de la aplicaci</w:t>
       </w:r>
       <w:r>
         <w:rPr>
@@ -6471,7 +6403,6 @@
           <w:lang w:val="es-ES"/>
         </w:rPr>
       </w:pPr>
-      <w:proofErr w:type="gramStart"/>
       <w:r>
         <w:rPr>
           <w:lang w:val="es-ES"/>
@@ -6500,14 +6431,7 @@
         <w:rPr>
           <w:lang w:val="es-ES"/>
         </w:rPr>
-        <w:t>?</w:t>
-      </w:r>
-      <w:proofErr w:type="gramEnd"/>
-      <w:r>
-        <w:rPr>
-          <w:lang w:val="es-ES"/>
-        </w:rPr>
-        <w:t>”</w:t>
+        <w:t>?”</w:t>
       </w:r>
     </w:p>
     <w:p>
@@ -6671,14 +6595,12 @@
           <w:lang w:val="es-ES"/>
         </w:rPr>
       </w:pPr>
-      <w:proofErr w:type="gramStart"/>
       <w:r>
         <w:rPr>
           <w:lang w:val="es-ES"/>
         </w:rPr>
         <w:t>Asimismo</w:t>
       </w:r>
-      <w:proofErr w:type="gramEnd"/>
       <w:r>
         <w:rPr>
           <w:lang w:val="es-ES"/>
@@ -6695,21 +6617,7 @@
         <w:rPr>
           <w:lang w:val="es-ES"/>
         </w:rPr>
-        <w:t xml:space="preserve"> “</w:t>
-      </w:r>
-      <w:proofErr w:type="spellStart"/>
-      <w:r>
-        <w:rPr>
-          <w:lang w:val="es-ES"/>
-        </w:rPr>
-        <w:t>Logout</w:t>
-      </w:r>
-      <w:proofErr w:type="spellEnd"/>
-      <w:r>
-        <w:rPr>
-          <w:lang w:val="es-ES"/>
-        </w:rPr>
-        <w:t>” situado abajo a la izquierda.</w:t>
+        <w:t xml:space="preserve"> “Logout” situado abajo a la izquierda.</w:t>
       </w:r>
     </w:p>
     <w:p>
@@ -6726,14 +6634,14 @@
           <w:lang w:val="es-ES"/>
         </w:rPr>
       </w:pPr>
-      <w:bookmarkStart w:id="8" w:name="_Toc1686522"/>
+      <w:bookmarkStart w:id="9" w:name="_Toc2548474"/>
       <w:r>
         <w:rPr>
           <w:lang w:val="es-ES"/>
         </w:rPr>
         <w:t>Tipos de Usuarios de la Aplicación</w:t>
       </w:r>
-      <w:bookmarkEnd w:id="8"/>
+      <w:bookmarkEnd w:id="9"/>
     </w:p>
     <w:p>
       <w:pPr>
@@ -6961,63 +6869,7 @@
         <w:rPr>
           <w:lang w:val="es-ES"/>
         </w:rPr>
-        <w:t xml:space="preserve"> completo de las competiciones, para cada modalidad (</w:t>
-      </w:r>
-      <w:proofErr w:type="spellStart"/>
-      <w:r>
-        <w:rPr>
-          <w:lang w:val="es-ES"/>
-        </w:rPr>
-        <w:t>Speed</w:t>
-      </w:r>
-      <w:proofErr w:type="spellEnd"/>
-      <w:r>
-        <w:rPr>
-          <w:lang w:val="es-ES"/>
-        </w:rPr>
-        <w:t xml:space="preserve">, Derrapes, Salto, </w:t>
-      </w:r>
-      <w:proofErr w:type="spellStart"/>
-      <w:r>
-        <w:rPr>
-          <w:lang w:val="es-ES"/>
-        </w:rPr>
-        <w:t>Battle</w:t>
-      </w:r>
-      <w:proofErr w:type="spellEnd"/>
-      <w:r>
-        <w:rPr>
-          <w:lang w:val="es-ES"/>
-        </w:rPr>
-        <w:t xml:space="preserve">, </w:t>
-      </w:r>
-      <w:proofErr w:type="spellStart"/>
-      <w:r>
-        <w:rPr>
-          <w:lang w:val="es-ES"/>
-        </w:rPr>
-        <w:t>Classic</w:t>
-      </w:r>
-      <w:proofErr w:type="spellEnd"/>
-      <w:r>
-        <w:rPr>
-          <w:lang w:val="es-ES"/>
-        </w:rPr>
-        <w:t xml:space="preserve"> y </w:t>
-      </w:r>
-      <w:proofErr w:type="spellStart"/>
-      <w:r>
-        <w:rPr>
-          <w:lang w:val="es-ES"/>
-        </w:rPr>
-        <w:t>Jam</w:t>
-      </w:r>
-      <w:proofErr w:type="spellEnd"/>
-      <w:r>
-        <w:rPr>
-          <w:lang w:val="es-ES"/>
-        </w:rPr>
-        <w:t>) y categoría</w:t>
+        <w:t xml:space="preserve"> completo de las competiciones, para cada modalidad (Speed, Derrapes, Salto, Battle, Classic y Jam) y categoría</w:t>
       </w:r>
       <w:r>
         <w:rPr>
@@ -7146,14 +6998,14 @@
           <w:lang w:val="es-ES"/>
         </w:rPr>
       </w:pPr>
-      <w:bookmarkStart w:id="9" w:name="_Toc1686523"/>
+      <w:bookmarkStart w:id="10" w:name="_Toc2548475"/>
       <w:r>
         <w:rPr>
           <w:lang w:val="es-ES"/>
         </w:rPr>
         <w:t>Explicación del ciclo de vida de una Competición</w:t>
       </w:r>
-      <w:bookmarkEnd w:id="9"/>
+      <w:bookmarkEnd w:id="10"/>
     </w:p>
     <w:p>
       <w:pPr>
@@ -7207,14 +7059,7 @@
         <w:rPr>
           <w:lang w:val="es-ES"/>
         </w:rPr>
-        <w:t xml:space="preserve">en </w:t>
-      </w:r>
-      <w:proofErr w:type="spellStart"/>
-      <w:r>
-        <w:rPr>
-          <w:lang w:val="es-ES"/>
-        </w:rPr>
-        <w:t>Appweb</w:t>
+        <w:t>en Appweb</w:t>
       </w:r>
       <w:r>
         <w:rPr>
@@ -7223,7 +7068,6 @@
         </w:rPr>
         <w:t>FAP</w:t>
       </w:r>
-      <w:proofErr w:type="spellEnd"/>
       <w:r>
         <w:rPr>
           <w:lang w:val="es-ES"/>
@@ -7234,14 +7078,7 @@
         <w:rPr>
           <w:lang w:val="es-ES"/>
         </w:rPr>
-        <w:t xml:space="preserve"> En esta sección describiremos cuales son esas actividades e indicaremos los apartados del presente documento donde se explica como la solución </w:t>
-      </w:r>
-      <w:proofErr w:type="spellStart"/>
-      <w:r>
-        <w:rPr>
-          <w:lang w:val="es-ES"/>
-        </w:rPr>
-        <w:t>Appweb</w:t>
+        <w:t xml:space="preserve"> En esta sección describiremos cuales son esas actividades e indicaremos los apartados del presente documento donde se explica como la solución Appweb</w:t>
       </w:r>
       <w:r>
         <w:rPr>
@@ -7255,15 +7092,7 @@
           <w:b/>
           <w:lang w:val="es-ES"/>
         </w:rPr>
-        <w:t>P</w:t>
-      </w:r>
-      <w:proofErr w:type="spellEnd"/>
-      <w:r>
-        <w:rPr>
-          <w:b/>
-          <w:lang w:val="es-ES"/>
-        </w:rPr>
-        <w:t xml:space="preserve"> </w:t>
+        <w:t xml:space="preserve">P </w:t>
       </w:r>
       <w:r>
         <w:rPr>
@@ -7833,8 +7662,6 @@
               </w:rPr>
               <w:fldChar w:fldCharType="end"/>
             </w:r>
-            <w:bookmarkStart w:id="10" w:name="_GoBack"/>
-            <w:bookmarkEnd w:id="10"/>
           </w:p>
         </w:tc>
       </w:tr>
@@ -7941,7 +7768,7 @@
           <w:lang w:val="es-ES"/>
         </w:rPr>
       </w:pPr>
-      <w:bookmarkStart w:id="11" w:name="_Toc1686524"/>
+      <w:bookmarkStart w:id="11" w:name="_Toc2548476"/>
       <w:r>
         <w:rPr>
           <w:lang w:val="es-ES"/>
@@ -7984,7 +7811,7 @@
           <w:lang w:val="es-ES"/>
         </w:rPr>
       </w:pPr>
-      <w:bookmarkStart w:id="12" w:name="_Toc1686525"/>
+      <w:bookmarkStart w:id="12" w:name="_Toc2548477"/>
       <w:r>
         <w:rPr>
           <w:lang w:val="es-ES"/>
@@ -8014,7 +7841,7 @@
           <w:lang w:val="es-ES"/>
         </w:rPr>
       </w:pPr>
-      <w:bookmarkStart w:id="13" w:name="_Toc1686526"/>
+      <w:bookmarkStart w:id="13" w:name="_Toc2548478"/>
       <w:r>
         <w:rPr>
           <w:lang w:val="es-ES"/>
@@ -8197,14 +8024,7 @@
         <w:rPr>
           <w:lang w:val="es-ES"/>
         </w:rPr>
-        <w:t xml:space="preserve"> </w:t>
-      </w:r>
-      <w:proofErr w:type="spellStart"/>
-      <w:r>
-        <w:rPr>
-          <w:lang w:val="es-ES"/>
-        </w:rPr>
-        <w:t>m</w:t>
+        <w:t xml:space="preserve"> m</w:t>
       </w:r>
       <w:r>
         <w:rPr>
@@ -8212,7 +8032,6 @@
         </w:rPr>
         <w:t>illisegundos</w:t>
       </w:r>
-      <w:proofErr w:type="spellEnd"/>
       <w:r>
         <w:rPr>
           <w:lang w:val="es-ES"/>
@@ -8312,7 +8131,7 @@
           <w:lang w:val="es-ES"/>
         </w:rPr>
       </w:pPr>
-      <w:bookmarkStart w:id="14" w:name="_Toc1686527"/>
+      <w:bookmarkStart w:id="14" w:name="_Toc2548479"/>
       <w:r>
         <w:rPr>
           <w:lang w:val="es-ES"/>
@@ -8342,7 +8161,7 @@
           <w:lang w:val="es-ES"/>
         </w:rPr>
       </w:pPr>
-      <w:bookmarkStart w:id="15" w:name="_Toc1686528"/>
+      <w:bookmarkStart w:id="15" w:name="_Toc2548480"/>
       <w:r>
         <w:rPr>
           <w:lang w:val="es-ES"/>
@@ -8373,7 +8192,7 @@
         </w:rPr>
       </w:pPr>
       <w:bookmarkStart w:id="16" w:name="_Ref1684821"/>
-      <w:bookmarkStart w:id="17" w:name="_Toc1686529"/>
+      <w:bookmarkStart w:id="17" w:name="_Toc2548481"/>
       <w:r>
         <w:rPr>
           <w:lang w:val="es-ES"/>
@@ -8404,7 +8223,7 @@
           <w:lang w:val="es-ES"/>
         </w:rPr>
       </w:pPr>
-      <w:bookmarkStart w:id="18" w:name="_Toc1686530"/>
+      <w:bookmarkStart w:id="18" w:name="_Toc2548482"/>
       <w:r>
         <w:rPr>
           <w:lang w:val="es-ES"/>
@@ -8435,7 +8254,7 @@
         </w:rPr>
       </w:pPr>
       <w:bookmarkStart w:id="19" w:name="_Ref1685617"/>
-      <w:bookmarkStart w:id="20" w:name="_Toc1686531"/>
+      <w:bookmarkStart w:id="20" w:name="_Toc2548483"/>
       <w:r>
         <w:rPr>
           <w:lang w:val="es-ES"/>
@@ -8473,7 +8292,7 @@
           <w:lang w:val="es-ES"/>
         </w:rPr>
       </w:pPr>
-      <w:bookmarkStart w:id="21" w:name="_Toc1686532"/>
+      <w:bookmarkStart w:id="21" w:name="_Toc2548484"/>
       <w:r>
         <w:rPr>
           <w:lang w:val="es-ES"/>
@@ -8727,7 +8546,7 @@
           <w:lang w:val="es-ES"/>
         </w:rPr>
       </w:pPr>
-      <w:bookmarkStart w:id="22" w:name="_Toc1686533"/>
+      <w:bookmarkStart w:id="22" w:name="_Toc2548485"/>
       <w:r>
         <w:rPr>
           <w:lang w:val="es-ES"/>
@@ -8757,7 +8576,7 @@
           <w:lang w:val="es-ES"/>
         </w:rPr>
       </w:pPr>
-      <w:bookmarkStart w:id="23" w:name="_Toc1686534"/>
+      <w:bookmarkStart w:id="23" w:name="_Toc2548486"/>
       <w:r>
         <w:rPr>
           <w:lang w:val="es-ES"/>
@@ -8788,7 +8607,7 @@
         </w:rPr>
       </w:pPr>
       <w:bookmarkStart w:id="24" w:name="_Ref1680985"/>
-      <w:bookmarkStart w:id="25" w:name="_Toc1686535"/>
+      <w:bookmarkStart w:id="25" w:name="_Toc2548487"/>
       <w:r>
         <w:rPr>
           <w:lang w:val="es-ES"/>
@@ -9042,21 +8861,7 @@
         <w:rPr>
           <w:lang w:val="es-ES"/>
         </w:rPr>
-        <w:t xml:space="preserve">A </w:t>
-      </w:r>
-      <w:proofErr w:type="gramStart"/>
-      <w:r>
-        <w:rPr>
-          <w:lang w:val="es-ES"/>
-        </w:rPr>
-        <w:t>continuación</w:t>
-      </w:r>
-      <w:proofErr w:type="gramEnd"/>
-      <w:r>
-        <w:rPr>
-          <w:lang w:val="es-ES"/>
-        </w:rPr>
-        <w:t xml:space="preserve"> pulsaremos sobre el botón “Nuevo”</w:t>
+        <w:t>A continuación pulsaremos sobre el botón “Nuevo”</w:t>
       </w:r>
       <w:r>
         <w:rPr>
@@ -9585,7 +9390,7 @@
           <w:lang w:val="es-ES"/>
         </w:rPr>
       </w:pPr>
-      <w:bookmarkStart w:id="26" w:name="_Toc1686536"/>
+      <w:bookmarkStart w:id="26" w:name="_Toc2548488"/>
       <w:r>
         <w:rPr>
           <w:lang w:val="es-ES"/>
@@ -9687,7 +9492,7 @@
           <w:lang w:val="es-ES"/>
         </w:rPr>
       </w:pPr>
-      <w:bookmarkStart w:id="27" w:name="_Toc1686537"/>
+      <w:bookmarkStart w:id="27" w:name="_Toc2548489"/>
       <w:r>
         <w:rPr>
           <w:lang w:val="es-ES"/>
@@ -9804,16 +9609,8 @@
         <w:rPr>
           <w:lang w:val="es-ES"/>
         </w:rPr>
-        <w:t xml:space="preserve">Desarrollo de competiciones de </w:t>
-      </w:r>
-      <w:proofErr w:type="spellStart"/>
-      <w:r>
-        <w:rPr>
-          <w:lang w:val="es-ES"/>
-        </w:rPr>
-        <w:t>Speed</w:t>
-      </w:r>
-      <w:proofErr w:type="spellEnd"/>
+        <w:t>Desarrollo de competiciones de Speed</w:t>
+      </w:r>
     </w:p>
     <w:p>
       <w:pPr>
@@ -9866,16 +9663,8 @@
         <w:rPr>
           <w:lang w:val="es-ES"/>
         </w:rPr>
-        <w:t xml:space="preserve">Desarrollo de competiciones de </w:t>
-      </w:r>
-      <w:proofErr w:type="spellStart"/>
-      <w:r>
-        <w:rPr>
-          <w:lang w:val="es-ES"/>
-        </w:rPr>
-        <w:t>Classic</w:t>
-      </w:r>
-      <w:proofErr w:type="spellEnd"/>
+        <w:t>Desarrollo de competiciones de Classic</w:t>
+      </w:r>
     </w:p>
     <w:p>
       <w:pPr>
@@ -9892,16 +9681,8 @@
         <w:rPr>
           <w:lang w:val="es-ES"/>
         </w:rPr>
-        <w:t xml:space="preserve">Desarrollo de competiciones de </w:t>
-      </w:r>
-      <w:proofErr w:type="spellStart"/>
-      <w:r>
-        <w:rPr>
-          <w:lang w:val="es-ES"/>
-        </w:rPr>
-        <w:t>Battle</w:t>
-      </w:r>
-      <w:proofErr w:type="spellEnd"/>
+        <w:t>Desarrollo de competiciones de Battle</w:t>
+      </w:r>
     </w:p>
     <w:p>
       <w:pPr>
@@ -9918,16 +9699,8 @@
         <w:rPr>
           <w:lang w:val="es-ES"/>
         </w:rPr>
-        <w:t xml:space="preserve">Desarrollo de competiciones de </w:t>
-      </w:r>
-      <w:proofErr w:type="spellStart"/>
-      <w:r>
-        <w:rPr>
-          <w:lang w:val="es-ES"/>
-        </w:rPr>
-        <w:t>Jam</w:t>
-      </w:r>
-      <w:proofErr w:type="spellEnd"/>
+        <w:t>Desarrollo de competiciones de Jam</w:t>
+      </w:r>
     </w:p>
     <w:p>
       <w:pPr>
@@ -9944,7 +9717,7 @@
         </w:rPr>
       </w:pPr>
       <w:bookmarkStart w:id="28" w:name="_Ref1680776"/>
-      <w:bookmarkStart w:id="29" w:name="_Toc1686538"/>
+      <w:bookmarkStart w:id="29" w:name="_Toc2548490"/>
       <w:r>
         <w:rPr>
           <w:lang w:val="es-ES"/>
@@ -10323,16 +10096,8 @@
         <w:rPr>
           <w:lang w:val="es-ES"/>
         </w:rPr>
-        <w:t xml:space="preserve">para el campeonato seleccionado. </w:t>
-      </w:r>
-      <w:proofErr w:type="gramStart"/>
-      <w:r>
-        <w:rPr>
-          <w:lang w:val="es-ES"/>
-        </w:rPr>
-        <w:t>Además</w:t>
-      </w:r>
-      <w:proofErr w:type="gramEnd"/>
+        <w:t>para el campeonato seleccionado. Además</w:t>
+      </w:r>
       <w:r>
         <w:rPr>
           <w:lang w:val="es-ES"/>
@@ -10662,24 +10427,16 @@
           <w:lang w:val="es-ES"/>
         </w:rPr>
       </w:pPr>
-      <w:bookmarkStart w:id="30" w:name="_Toc1686539"/>
-      <w:bookmarkStart w:id="31" w:name="_Ref1687230"/>
-      <w:r>
-        <w:rPr>
-          <w:lang w:val="es-ES"/>
-        </w:rPr>
-        <w:t xml:space="preserve">Desarrollo de competiciones de </w:t>
-      </w:r>
-      <w:proofErr w:type="spellStart"/>
-      <w:r>
-        <w:rPr>
-          <w:lang w:val="es-ES"/>
-        </w:rPr>
-        <w:t>Speed</w:t>
+      <w:bookmarkStart w:id="30" w:name="_Ref1687230"/>
+      <w:bookmarkStart w:id="31" w:name="_Toc2548491"/>
+      <w:r>
+        <w:rPr>
+          <w:lang w:val="es-ES"/>
+        </w:rPr>
+        <w:t>Desarrollo de competiciones de Speed</w:t>
       </w:r>
       <w:bookmarkEnd w:id="30"/>
       <w:bookmarkEnd w:id="31"/>
-      <w:proofErr w:type="spellEnd"/>
     </w:p>
     <w:p>
       <w:pPr>
@@ -10702,7 +10459,7 @@
           <w:lang w:val="es-ES"/>
         </w:rPr>
       </w:pPr>
-      <w:bookmarkStart w:id="32" w:name="_Toc1686540"/>
+      <w:bookmarkStart w:id="32" w:name="_Toc2548492"/>
       <w:r>
         <w:rPr>
           <w:lang w:val="es-ES"/>
@@ -10738,7 +10495,7 @@
           <w:lang w:val="es-ES"/>
         </w:rPr>
       </w:pPr>
-      <w:bookmarkStart w:id="33" w:name="_Toc1686541"/>
+      <w:bookmarkStart w:id="33" w:name="_Toc2548493"/>
       <w:r>
         <w:rPr>
           <w:lang w:val="es-ES"/>
@@ -10774,14 +10531,13 @@
           <w:lang w:val="es-ES"/>
         </w:rPr>
       </w:pPr>
-      <w:bookmarkStart w:id="34" w:name="_Toc1686542"/>
+      <w:bookmarkStart w:id="34" w:name="_Toc2548494"/>
       <w:r>
         <w:rPr>
           <w:lang w:val="es-ES"/>
         </w:rPr>
         <w:t xml:space="preserve">Desarrollo de competiciones de </w:t>
       </w:r>
-      <w:proofErr w:type="spellStart"/>
       <w:r>
         <w:rPr>
           <w:lang w:val="es-ES"/>
@@ -10789,7 +10545,6 @@
         <w:t>Classic</w:t>
       </w:r>
       <w:bookmarkEnd w:id="34"/>
-      <w:proofErr w:type="spellEnd"/>
     </w:p>
     <w:p>
       <w:pPr>
@@ -10812,14 +10567,13 @@
           <w:lang w:val="es-ES"/>
         </w:rPr>
       </w:pPr>
-      <w:bookmarkStart w:id="35" w:name="_Toc1686543"/>
+      <w:bookmarkStart w:id="35" w:name="_Toc2548495"/>
       <w:r>
         <w:rPr>
           <w:lang w:val="es-ES"/>
         </w:rPr>
         <w:t xml:space="preserve">Desarrollo de competiciones de </w:t>
       </w:r>
-      <w:proofErr w:type="spellStart"/>
       <w:r>
         <w:rPr>
           <w:lang w:val="es-ES"/>
@@ -10827,7 +10581,6 @@
         <w:t>Battle</w:t>
       </w:r>
       <w:bookmarkEnd w:id="35"/>
-      <w:proofErr w:type="spellEnd"/>
     </w:p>
     <w:p>
       <w:pPr>
@@ -10850,15 +10603,14 @@
           <w:lang w:val="es-ES"/>
         </w:rPr>
       </w:pPr>
-      <w:bookmarkStart w:id="36" w:name="_Toc1686544"/>
-      <w:bookmarkStart w:id="37" w:name="_Ref1687246"/>
+      <w:bookmarkStart w:id="36" w:name="_Ref1687246"/>
+      <w:bookmarkStart w:id="37" w:name="_Toc2548496"/>
       <w:r>
         <w:rPr>
           <w:lang w:val="es-ES"/>
         </w:rPr>
         <w:t xml:space="preserve">Desarrollo de competiciones de </w:t>
       </w:r>
-      <w:proofErr w:type="spellStart"/>
       <w:r>
         <w:rPr>
           <w:lang w:val="es-ES"/>
@@ -10867,7 +10619,6 @@
       </w:r>
       <w:bookmarkEnd w:id="36"/>
       <w:bookmarkEnd w:id="37"/>
-      <w:proofErr w:type="spellEnd"/>
     </w:p>
     <w:p>
       <w:pPr>
@@ -10904,7 +10655,7 @@
           <w:lang w:val="es-ES"/>
         </w:rPr>
       </w:pPr>
-      <w:bookmarkStart w:id="38" w:name="_Toc1686545"/>
+      <w:bookmarkStart w:id="38" w:name="_Toc2548497"/>
       <w:r>
         <w:rPr>
           <w:lang w:val="es-ES"/>
@@ -10924,21 +10675,7 @@
         <w:rPr>
           <w:lang w:val="es-ES"/>
         </w:rPr>
-        <w:t xml:space="preserve">El usuario </w:t>
-      </w:r>
-      <w:proofErr w:type="gramStart"/>
-      <w:r>
-        <w:rPr>
-          <w:lang w:val="es-ES"/>
-        </w:rPr>
-        <w:t>Delegado</w:t>
-      </w:r>
-      <w:proofErr w:type="gramEnd"/>
-      <w:r>
-        <w:rPr>
-          <w:lang w:val="es-ES"/>
-        </w:rPr>
-        <w:t xml:space="preserve"> sólo puede acceder a la sección Ranking</w:t>
+        <w:t>El usuario Delegado sólo puede acceder a la sección Ranking</w:t>
       </w:r>
       <w:r>
         <w:rPr>
@@ -11088,7 +10825,7 @@
         </w:rPr>
       </w:pPr>
       <w:bookmarkStart w:id="39" w:name="_Ref1685192"/>
-      <w:bookmarkStart w:id="40" w:name="_Toc1686546"/>
+      <w:bookmarkStart w:id="40" w:name="_Toc2548498"/>
       <w:r>
         <w:rPr>
           <w:lang w:val="es-ES"/>
@@ -11530,21 +11267,7 @@
         <w:rPr>
           <w:lang w:val="es-ES"/>
         </w:rPr>
-        <w:t xml:space="preserve">. </w:t>
-      </w:r>
-      <w:proofErr w:type="gramStart"/>
-      <w:r>
-        <w:rPr>
-          <w:lang w:val="es-ES"/>
-        </w:rPr>
-        <w:t>Además</w:t>
-      </w:r>
-      <w:proofErr w:type="gramEnd"/>
-      <w:r>
-        <w:rPr>
-          <w:lang w:val="es-ES"/>
-        </w:rPr>
-        <w:t xml:space="preserve"> permite filtrar los datos visualizados mediante el cuadro de texto situado en la parte superior, para facilitar la localizaciones de cualquier patinador inscrito.</w:t>
+        <w:t>. Además permite filtrar los datos visualizados mediante el cuadro de texto situado en la parte superior, para facilitar la localizaciones de cualquier patinador inscrito.</w:t>
       </w:r>
     </w:p>
     <w:p>
@@ -11598,21 +11321,7 @@
         <w:rPr>
           <w:lang w:val="es-ES"/>
         </w:rPr>
-        <w:t>Esta pantalla muestra los datos del patinador (nombre y apellidos, ficha federativa, fecha de nacimiento, género, etc.). en la parte inferior activaremos los ‘</w:t>
-      </w:r>
-      <w:proofErr w:type="spellStart"/>
-      <w:r>
-        <w:rPr>
-          <w:lang w:val="es-ES"/>
-        </w:rPr>
-        <w:t>checkboxes</w:t>
-      </w:r>
-      <w:proofErr w:type="spellEnd"/>
-      <w:r>
-        <w:rPr>
-          <w:lang w:val="es-ES"/>
-        </w:rPr>
-        <w:t>’ para las modalidades donde participará el patinador.</w:t>
+        <w:t>Esta pantalla muestra los datos del patinador (nombre y apellidos, ficha federativa, fecha de nacimiento, género, etc.). en la parte inferior activaremos los ‘checkboxes’ para las modalidades donde participará el patinador.</w:t>
       </w:r>
     </w:p>
     <w:p>
@@ -11889,7 +11598,7 @@
           <w:lang w:val="es-ES"/>
         </w:rPr>
       </w:pPr>
-      <w:bookmarkStart w:id="41" w:name="_Toc1686547"/>
+      <w:bookmarkStart w:id="41" w:name="_Toc2548499"/>
       <w:r>
         <w:rPr>
           <w:lang w:val="es-ES"/>
@@ -11919,7 +11628,7 @@
           <w:lang w:val="es-ES"/>
         </w:rPr>
       </w:pPr>
-      <w:bookmarkStart w:id="42" w:name="_Toc1686548"/>
+      <w:bookmarkStart w:id="42" w:name="_Toc2548500"/>
       <w:r>
         <w:rPr>
           <w:lang w:val="es-ES"/>
@@ -11949,7 +11658,7 @@
           <w:lang w:val="es-ES"/>
         </w:rPr>
       </w:pPr>
-      <w:bookmarkStart w:id="43" w:name="_Toc1686549"/>
+      <w:bookmarkStart w:id="43" w:name="_Toc2548501"/>
       <w:r>
         <w:rPr>
           <w:lang w:val="es-ES"/>
@@ -11994,8 +11703,8 @@
           <w:lang w:val="en-CA"/>
         </w:rPr>
       </w:pPr>
-      <w:bookmarkStart w:id="44" w:name="_Toc1686550"/>
-      <w:bookmarkStart w:id="45" w:name="_Ref1687256"/>
+      <w:bookmarkStart w:id="44" w:name="_Ref1687256"/>
+      <w:bookmarkStart w:id="45" w:name="_Toc2548502"/>
       <w:r>
         <w:rPr>
           <w:lang w:val="en-CA"/>
@@ -12034,6 +11743,7 @@
         </w:rPr>
       </w:pPr>
       <w:bookmarkStart w:id="46" w:name="_Ref1687367"/>
+      <w:bookmarkStart w:id="47" w:name="_Toc2548503"/>
       <w:r>
         <w:rPr>
           <w:lang w:val="es-ES"/>
@@ -12041,6 +11751,7 @@
         <w:t>Visualización de resultados en línea</w:t>
       </w:r>
       <w:bookmarkEnd w:id="46"/>
+      <w:bookmarkEnd w:id="47"/>
     </w:p>
     <w:p>
       <w:pPr>
@@ -12150,7 +11861,7 @@
         <w:lang w:val="es-ES" w:eastAsia="es-ES"/>
       </w:rPr>
       <w:drawing>
-        <wp:anchor distT="0" distB="0" distL="114300" distR="114300" simplePos="0" relativeHeight="251658240" behindDoc="0" locked="0" layoutInCell="1" allowOverlap="1" wp14:anchorId="75286613" wp14:editId="29E0DB91">
+        <wp:anchor distT="0" distB="0" distL="114300" distR="114300" simplePos="0" relativeHeight="251657216" behindDoc="0" locked="0" layoutInCell="1" allowOverlap="1" wp14:anchorId="75286613" wp14:editId="29E0DB91">
           <wp:simplePos x="0" y="0"/>
           <wp:positionH relativeFrom="column">
             <wp:posOffset>0</wp:posOffset>
@@ -12264,19 +11975,11 @@
     <w:r>
       <w:fldChar w:fldCharType="separate"/>
     </w:r>
-    <w:proofErr w:type="spellStart"/>
     <w:r>
       <w:rPr>
         <w:lang w:val="es-ES"/>
       </w:rPr>
-      <w:t>FreeWill</w:t>
-    </w:r>
-    <w:proofErr w:type="spellEnd"/>
-    <w:r>
-      <w:rPr>
-        <w:lang w:val="es-ES"/>
-      </w:rPr>
-      <w:t xml:space="preserve"> Technologies</w:t>
+      <w:t>FreeWill Technologies</w:t>
     </w:r>
     <w:r>
       <w:rPr>
@@ -12421,19 +12124,11 @@
     <w:r>
       <w:fldChar w:fldCharType="separate"/>
     </w:r>
-    <w:proofErr w:type="spellStart"/>
     <w:r>
       <w:rPr>
         <w:lang w:val="es-ES"/>
       </w:rPr>
-      <w:t>FreeWill</w:t>
-    </w:r>
-    <w:proofErr w:type="spellEnd"/>
-    <w:r>
-      <w:rPr>
-        <w:lang w:val="es-ES"/>
-      </w:rPr>
-      <w:t xml:space="preserve"> Technologies</w:t>
+      <w:t>FreeWill Technologies</w:t>
     </w:r>
     <w:r>
       <w:rPr>
@@ -12617,26 +12312,11 @@
               <w:lang w:val="es-ES"/>
             </w:rPr>
           </w:pPr>
-          <w:r>
-            <w:fldChar w:fldCharType="begin"/>
-          </w:r>
-          <w:r>
-            <w:instrText xml:space="preserve"> DOCPROPERTY  Subject  \* MERGEFORMAT </w:instrText>
-          </w:r>
-          <w:r>
-            <w:fldChar w:fldCharType="separate"/>
-          </w:r>
-          <w:r>
-            <w:t xml:space="preserve">Manual del </w:t>
-          </w:r>
-          <w:proofErr w:type="spellStart"/>
-          <w:r>
-            <w:t>Usuario</w:t>
-          </w:r>
-          <w:proofErr w:type="spellEnd"/>
-          <w:r>
-            <w:fldChar w:fldCharType="end"/>
-          </w:r>
+          <w:fldSimple w:instr=" DOCPROPERTY  Subject  \* MERGEFORMAT ">
+            <w:r>
+              <w:t>Manual del Usuario</w:t>
+            </w:r>
+          </w:fldSimple>
         </w:p>
       </w:tc>
     </w:tr>
@@ -12739,26 +12419,11 @@
             </w:tabs>
             <w:jc w:val="right"/>
           </w:pPr>
-          <w:r>
-            <w:fldChar w:fldCharType="begin"/>
-          </w:r>
-          <w:r>
-            <w:instrText xml:space="preserve"> DOCPROPERTY  Subject  \* MERGEFORMAT </w:instrText>
-          </w:r>
-          <w:r>
-            <w:fldChar w:fldCharType="separate"/>
-          </w:r>
-          <w:r>
-            <w:t xml:space="preserve">Manual del </w:t>
-          </w:r>
-          <w:proofErr w:type="spellStart"/>
-          <w:r>
-            <w:t>Usuario</w:t>
-          </w:r>
-          <w:proofErr w:type="spellEnd"/>
-          <w:r>
-            <w:fldChar w:fldCharType="end"/>
-          </w:r>
+          <w:fldSimple w:instr=" DOCPROPERTY  Subject  \* MERGEFORMAT ">
+            <w:r>
+              <w:t>Manual del Usuario</w:t>
+            </w:r>
+          </w:fldSimple>
         </w:p>
       </w:tc>
     </w:tr>
@@ -18865,6 +18530,7 @@
   <w:style w:type="character" w:default="1" w:styleId="DefaultParagraphFont">
     <w:name w:val="Default Paragraph Font"/>
     <w:uiPriority w:val="1"/>
+    <w:semiHidden/>
     <w:unhideWhenUsed/>
   </w:style>
   <w:style w:type="table" w:default="1" w:styleId="TableNormal">
@@ -28334,18 +28000,6 @@
 </file>
 
 <file path=customXml/item2.xml><?xml version="1.0" encoding="utf-8"?>
-<p:properties xmlns:p="http://schemas.microsoft.com/office/2006/metadata/properties" xmlns:xsi="http://www.w3.org/2001/XMLSchema-instance" xmlns:pc="http://schemas.microsoft.com/office/infopath/2007/PartnerControls">
-  <documentManagement>
-    <Target_x0020_Audiences xmlns="8d344adb-6378-4d9b-b472-12afa7254c90" xsi:nil="true"/>
-  </documentManagement>
-</p:properties>
-</file>
-
-<file path=customXml/item3.xml><?xml version="1.0" encoding="utf-8"?>
-<LongProperties xmlns="http://schemas.microsoft.com/office/2006/metadata/longProperties"/>
-</file>
-
-<file path=customXml/item4.xml><?xml version="1.0" encoding="utf-8"?>
 <ct:contentTypeSchema xmlns:ct="http://schemas.microsoft.com/office/2006/metadata/contentType" xmlns:ma="http://schemas.microsoft.com/office/2006/metadata/properties/metaAttributes" ct:_="" ma:_="" ma:contentTypeName="Document" ma:contentTypeID="0x01010036904EA38CA03947948FE2B946646178" ma:contentTypeVersion="1" ma:contentTypeDescription="Create a new document." ma:contentTypeScope="" ma:versionID="971c76548a7ee8d9c01a8ac3dcacd37b">
   <xsd:schema xmlns:xsd="http://www.w3.org/2001/XMLSchema" xmlns:xs="http://www.w3.org/2001/XMLSchema" xmlns:p="http://schemas.microsoft.com/office/2006/metadata/properties" xmlns:ns2="8d344adb-6378-4d9b-b472-12afa7254c90" targetNamespace="http://schemas.microsoft.com/office/2006/metadata/properties" ma:root="true" ma:fieldsID="a1b01120ea9422b4a945165e1d4d5705" ns2:_="">
     <xsd:import namespace="8d344adb-6378-4d9b-b472-12afa7254c90"/>
@@ -28471,6 +28125,18 @@
 </ct:contentTypeSchema>
 </file>
 
+<file path=customXml/item3.xml><?xml version="1.0" encoding="utf-8"?>
+<LongProperties xmlns="http://schemas.microsoft.com/office/2006/metadata/longProperties"/>
+</file>
+
+<file path=customXml/item4.xml><?xml version="1.0" encoding="utf-8"?>
+<p:properties xmlns:p="http://schemas.microsoft.com/office/2006/metadata/properties" xmlns:xsi="http://www.w3.org/2001/XMLSchema-instance" xmlns:pc="http://schemas.microsoft.com/office/infopath/2007/PartnerControls">
+  <documentManagement>
+    <Target_x0020_Audiences xmlns="8d344adb-6378-4d9b-b472-12afa7254c90" xsi:nil="true"/>
+  </documentManagement>
+</p:properties>
+</file>
+
 <file path=customXml/item5.xml><?xml version="1.0" encoding="utf-8"?>
 <b:Sources xmlns:b="http://schemas.openxmlformats.org/officeDocument/2006/bibliography" xmlns="http://schemas.openxmlformats.org/officeDocument/2006/bibliography" SelectedStyle="\APA.XSL" StyleName="APA"/>
 </file>
@@ -28484,24 +28150,6 @@
 </file>
 
 <file path=customXml/itemProps2.xml><?xml version="1.0" encoding="utf-8"?>
-<ds:datastoreItem xmlns:ds="http://schemas.openxmlformats.org/officeDocument/2006/customXml" ds:itemID="{1F023314-6CF9-47AF-BE12-94E8F6405C45}">
-  <ds:schemaRefs>
-    <ds:schemaRef ds:uri="http://schemas.microsoft.com/office/2006/metadata/properties"/>
-    <ds:schemaRef ds:uri="http://schemas.microsoft.com/office/infopath/2007/PartnerControls"/>
-    <ds:schemaRef ds:uri="8d344adb-6378-4d9b-b472-12afa7254c90"/>
-  </ds:schemaRefs>
-</ds:datastoreItem>
-</file>
-
-<file path=customXml/itemProps3.xml><?xml version="1.0" encoding="utf-8"?>
-<ds:datastoreItem xmlns:ds="http://schemas.openxmlformats.org/officeDocument/2006/customXml" ds:itemID="{10B92A65-9BAE-4B80-83AC-DA81B0E30EF9}">
-  <ds:schemaRefs>
-    <ds:schemaRef ds:uri="http://schemas.microsoft.com/office/2006/metadata/longProperties"/>
-  </ds:schemaRefs>
-</ds:datastoreItem>
-</file>
-
-<file path=customXml/itemProps4.xml><?xml version="1.0" encoding="utf-8"?>
 <ds:datastoreItem xmlns:ds="http://schemas.openxmlformats.org/officeDocument/2006/customXml" ds:itemID="{90335C1B-8FA6-44AF-A0A1-2DD9B0DFC6A1}">
   <ds:schemaRefs>
     <ds:schemaRef ds:uri="http://schemas.microsoft.com/office/2006/metadata/contentType"/>
@@ -28519,8 +28167,26 @@
 </ds:datastoreItem>
 </file>
 
+<file path=customXml/itemProps3.xml><?xml version="1.0" encoding="utf-8"?>
+<ds:datastoreItem xmlns:ds="http://schemas.openxmlformats.org/officeDocument/2006/customXml" ds:itemID="{10B92A65-9BAE-4B80-83AC-DA81B0E30EF9}">
+  <ds:schemaRefs>
+    <ds:schemaRef ds:uri="http://schemas.microsoft.com/office/2006/metadata/longProperties"/>
+  </ds:schemaRefs>
+</ds:datastoreItem>
+</file>
+
+<file path=customXml/itemProps4.xml><?xml version="1.0" encoding="utf-8"?>
+<ds:datastoreItem xmlns:ds="http://schemas.openxmlformats.org/officeDocument/2006/customXml" ds:itemID="{1F023314-6CF9-47AF-BE12-94E8F6405C45}">
+  <ds:schemaRefs>
+    <ds:schemaRef ds:uri="http://schemas.microsoft.com/office/2006/metadata/properties"/>
+    <ds:schemaRef ds:uri="http://schemas.microsoft.com/office/infopath/2007/PartnerControls"/>
+    <ds:schemaRef ds:uri="8d344adb-6378-4d9b-b472-12afa7254c90"/>
+  </ds:schemaRefs>
+</ds:datastoreItem>
+</file>
+
 <file path=customXml/itemProps5.xml><?xml version="1.0" encoding="utf-8"?>
-<ds:datastoreItem xmlns:ds="http://schemas.openxmlformats.org/officeDocument/2006/customXml" ds:itemID="{467E2307-F71B-47EC-A3D4-0BE5C312F1F6}">
+<ds:datastoreItem xmlns:ds="http://schemas.openxmlformats.org/officeDocument/2006/customXml" ds:itemID="{E0CB0257-28D5-441A-BC28-02FD0E0BDC7E}">
   <ds:schemaRefs>
     <ds:schemaRef ds:uri="http://schemas.openxmlformats.org/officeDocument/2006/bibliography"/>
   </ds:schemaRefs>

</xml_diff>